<commit_message>
tweaks on day of test
</commit_message>
<xml_diff>
--- a/ClassTest/classtest2013-2014.docx
+++ b/ClassTest/classtest2013-2014.docx
@@ -70,6 +70,10 @@
     <w:p>
       <w:pPr>
         <w:pStyle w:val="SourceCode"/>
+        <w:numPr>
+          <w:numId w:val="1"/>
+          <w:ilvl w:val="0"/>
+        </w:numPr>
       </w:pPr>
       <w:r>
         <w:rPr>

</xml_diff>